<commit_message>
Update Deskripsi Game, & Kunci Jawaban
</commit_message>
<xml_diff>
--- a/Deskripsi Game.docx
+++ b/Deskripsi Game.docx
@@ -63,7 +63,21 @@
           <w:color w:val="000000" w:themeColor="text1"/>
           <w:szCs w:val="24"/>
         </w:rPr>
-        <w:t>Kelompok 1:</w:t>
+        <w:t>K</w:t>
+      </w:r>
+      <w:r>
+        <w:rPr>
+          <w:color w:val="000000" w:themeColor="text1"/>
+          <w:szCs w:val="24"/>
+        </w:rPr>
+        <w:t>ELOMPOK</w:t>
+      </w:r>
+      <w:r>
+        <w:rPr>
+          <w:color w:val="000000" w:themeColor="text1"/>
+          <w:szCs w:val="24"/>
+        </w:rPr>
+        <w:t xml:space="preserve"> 1:</w:t>
       </w:r>
     </w:p>
     <w:p>
@@ -215,7 +229,7 @@
           <w:color w:val="000000" w:themeColor="text1"/>
           <w:szCs w:val="24"/>
         </w:rPr>
-        <w:t xml:space="preserve">Mata Kuliah: </w:t>
+        <w:t>Kelas:</w:t>
       </w:r>
       <w:r>
         <w:rPr>
@@ -224,7 +238,7 @@
           <w:color w:val="000000" w:themeColor="text1"/>
           <w:szCs w:val="24"/>
         </w:rPr>
-        <w:t>Pengantar Sistem Pakar</w:t>
+        <w:t xml:space="preserve"> D3-MI-3</w:t>
       </w:r>
     </w:p>
     <w:p>
@@ -246,7 +260,7 @@
           <w:color w:val="000000" w:themeColor="text1"/>
           <w:szCs w:val="24"/>
         </w:rPr>
-        <w:t>Kelas:</w:t>
+        <w:t xml:space="preserve">Mata Kuliah: </w:t>
       </w:r>
       <w:r>
         <w:rPr>
@@ -255,7 +269,7 @@
           <w:color w:val="000000" w:themeColor="text1"/>
           <w:szCs w:val="24"/>
         </w:rPr>
-        <w:t xml:space="preserve"> D3-MI-3</w:t>
+        <w:t>Pengantar Sistem Pakar</w:t>
       </w:r>
     </w:p>
     <w:p>
@@ -4784,8 +4798,114 @@
         </w:drawing>
       </w:r>
     </w:p>
+    <w:p>
+      <w:pPr>
+        <w:pStyle w:val="ListParagraph"/>
+        <w:ind w:left="714"/>
+        <w:jc w:val="both"/>
+        <w:rPr>
+          <w:b w:val="0"/>
+          <w:bCs w:val="0"/>
+        </w:rPr>
+      </w:pPr>
+    </w:p>
+    <w:p>
+      <w:pPr>
+        <w:pStyle w:val="ListParagraph"/>
+        <w:ind w:left="714"/>
+        <w:jc w:val="both"/>
+        <w:rPr>
+          <w:b w:val="0"/>
+          <w:bCs w:val="0"/>
+        </w:rPr>
+      </w:pPr>
+    </w:p>
+    <w:p>
+      <w:pPr>
+        <w:pStyle w:val="ListParagraph"/>
+        <w:ind w:left="714"/>
+        <w:jc w:val="both"/>
+        <w:rPr>
+          <w:b w:val="0"/>
+          <w:bCs w:val="0"/>
+        </w:rPr>
+      </w:pPr>
+    </w:p>
+    <w:p>
+      <w:pPr>
+        <w:pStyle w:val="ListParagraph"/>
+        <w:ind w:left="714"/>
+        <w:jc w:val="both"/>
+        <w:rPr>
+          <w:b w:val="0"/>
+          <w:bCs w:val="0"/>
+        </w:rPr>
+      </w:pPr>
+      <w:r>
+        <w:t>Project Juga Tersedia di Github:</w:t>
+      </w:r>
+    </w:p>
+    <w:p>
+      <w:pPr>
+        <w:pStyle w:val="ListParagraph"/>
+        <w:ind w:left="714"/>
+        <w:jc w:val="both"/>
+        <w:rPr>
+          <w:b w:val="0"/>
+          <w:bCs w:val="0"/>
+        </w:rPr>
+      </w:pPr>
+      <w:hyperlink r:id="rId41" w:history="1">
+        <w:r>
+          <w:rPr>
+            <w:rStyle w:val="Hyperlink"/>
+            <w:b w:val="0"/>
+            <w:bCs w:val="0"/>
+          </w:rPr>
+          <w:t>https://github.com/baguspangestu/kbb</w:t>
+        </w:r>
+      </w:hyperlink>
+    </w:p>
+    <w:p>
+      <w:pPr>
+        <w:pStyle w:val="ListParagraph"/>
+        <w:ind w:left="714"/>
+        <w:jc w:val="both"/>
+        <w:rPr>
+          <w:b w:val="0"/>
+          <w:bCs w:val="0"/>
+        </w:rPr>
+      </w:pPr>
+    </w:p>
+    <w:p>
+      <w:pPr>
+        <w:pStyle w:val="ListParagraph"/>
+        <w:ind w:left="714"/>
+        <w:jc w:val="both"/>
+        <w:rPr>
+          <w:b w:val="0"/>
+          <w:bCs w:val="0"/>
+          <w:sz w:val="28"/>
+          <w:szCs w:val="28"/>
+        </w:rPr>
+      </w:pPr>
+      <w:r>
+        <w:rPr>
+          <w:sz w:val="28"/>
+          <w:szCs w:val="28"/>
+        </w:rPr>
+        <w:t xml:space="preserve">© 2021 </w:t>
+      </w:r>
+      <w:r>
+        <w:rPr>
+          <w:sz w:val="28"/>
+          <w:szCs w:val="28"/>
+        </w:rPr>
+        <w:t>AMIK DCC PRINGSEWU</w:t>
+      </w:r>
+    </w:p>
     <w:sectPr>
-      <w:footerReference w:type="default" r:id="rId41"/>
+      <w:footerReference w:type="default" r:id="rId42"/>
       <w:pgSz w:w="11907" w:h="16840" w:code="9"/>
       <w:pgMar w:top="1134" w:right="1134" w:bottom="1134" w:left="1134" w:header="720" w:footer="720" w:gutter="0"/>
       <w:cols w:space="720"/>

</xml_diff>